<commit_message>
Moved down BB, moved up excel, added QuickBooks
</commit_message>
<xml_diff>
--- a/Resume.docx
+++ b/Resume.docx
@@ -559,12 +559,15 @@
     </w:p>
     <w:p>
       <w:pPr>
-        <w:rPr>
-          <w:sz w:val="22"/>
-          <w:szCs w:val="22"/>
-        </w:rPr>
-      </w:pPr>
-      <w:proofErr w:type="spellStart"/>
+        <w:autoSpaceDE w:val="0"/>
+        <w:autoSpaceDN w:val="0"/>
+        <w:adjustRightInd w:val="0"/>
+        <w:contextualSpacing/>
+        <w:rPr>
+          <w:sz w:val="22"/>
+          <w:szCs w:val="22"/>
+        </w:rPr>
+      </w:pPr>
       <w:r>
         <w:rPr>
           <w:b/>
@@ -572,9 +575,15 @@
           <w:sz w:val="22"/>
           <w:szCs w:val="22"/>
         </w:rPr>
-        <w:t>Revojam</w:t>
-      </w:r>
-      <w:proofErr w:type="spellEnd"/>
+        <w:t xml:space="preserve">Tech 3443 </w:t>
+      </w:r>
+      <w:r>
+        <w:rPr>
+          <w:sz w:val="22"/>
+          <w:szCs w:val="22"/>
+        </w:rPr>
+        <w:t>-</w:t>
+      </w:r>
       <w:r>
         <w:rPr>
           <w:b/>
@@ -586,28 +595,12 @@
       </w:r>
       <w:r>
         <w:rPr>
-          <w:sz w:val="22"/>
-          <w:szCs w:val="22"/>
-        </w:rPr>
-        <w:t>-</w:t>
-      </w:r>
-      <w:r>
-        <w:rPr>
-          <w:b/>
-          <w:bCs/>
-          <w:sz w:val="22"/>
-          <w:szCs w:val="22"/>
-        </w:rPr>
-        <w:t xml:space="preserve"> </w:t>
-      </w:r>
-      <w:r>
-        <w:rPr>
           <w:i/>
           <w:iCs/>
           <w:sz w:val="22"/>
           <w:szCs w:val="22"/>
         </w:rPr>
-        <w:t>Financial Analyst</w:t>
+        <w:t xml:space="preserve">Intern, </w:t>
       </w:r>
       <w:r>
         <w:rPr>
@@ -616,111 +609,95 @@
           <w:sz w:val="22"/>
           <w:szCs w:val="22"/>
         </w:rPr>
-        <w:t xml:space="preserve">; </w:t>
-      </w:r>
-      <w:r>
-        <w:rPr>
-          <w:sz w:val="22"/>
-          <w:szCs w:val="22"/>
-        </w:rPr>
-        <w:t>Austin, Texas</w:t>
-      </w:r>
-      <w:r>
-        <w:rPr>
-          <w:sz w:val="22"/>
-          <w:szCs w:val="22"/>
-        </w:rPr>
-        <w:tab/>
-      </w:r>
-      <w:r>
-        <w:rPr>
-          <w:sz w:val="22"/>
-          <w:szCs w:val="22"/>
-        </w:rPr>
-        <w:tab/>
-      </w:r>
-      <w:r>
-        <w:rPr>
-          <w:sz w:val="22"/>
-          <w:szCs w:val="22"/>
-        </w:rPr>
-        <w:tab/>
-      </w:r>
-      <w:r>
-        <w:rPr>
-          <w:sz w:val="22"/>
-          <w:szCs w:val="22"/>
-        </w:rPr>
-        <w:tab/>
-      </w:r>
-      <w:r>
-        <w:rPr>
-          <w:sz w:val="22"/>
-          <w:szCs w:val="22"/>
-        </w:rPr>
-        <w:tab/>
-      </w:r>
-      <w:r>
-        <w:rPr>
-          <w:sz w:val="22"/>
-          <w:szCs w:val="22"/>
-        </w:rPr>
-        <w:tab/>
-        <w:t xml:space="preserve">          </w:t>
-      </w:r>
-      <w:r>
-        <w:rPr>
-          <w:sz w:val="22"/>
-          <w:szCs w:val="22"/>
-        </w:rPr>
-        <w:t xml:space="preserve">    </w:t>
-      </w:r>
-      <w:r>
-        <w:rPr>
-          <w:sz w:val="22"/>
-          <w:szCs w:val="22"/>
-        </w:rPr>
-        <w:t xml:space="preserve">  </w:t>
-      </w:r>
-      <w:r>
-        <w:rPr>
-          <w:sz w:val="22"/>
-          <w:szCs w:val="22"/>
-        </w:rPr>
-        <w:t>August 2021</w:t>
-      </w:r>
-      <w:r>
-        <w:rPr>
-          <w:sz w:val="22"/>
-          <w:szCs w:val="22"/>
-        </w:rPr>
-        <w:t xml:space="preserve"> – </w:t>
-      </w:r>
-      <w:r>
-        <w:rPr>
-          <w:sz w:val="22"/>
-          <w:szCs w:val="22"/>
-        </w:rPr>
-        <w:t>Present</w:t>
-      </w:r>
-    </w:p>
-    <w:p>
-      <w:pPr>
+        <w:t>Finance</w:t>
+      </w:r>
+      <w:r>
         <w:rPr>
           <w:i/>
           <w:iCs/>
           <w:sz w:val="22"/>
           <w:szCs w:val="22"/>
         </w:rPr>
-      </w:pPr>
-      <w:r>
-        <w:rPr>
-          <w:i/>
-          <w:iCs/>
-          <w:sz w:val="22"/>
-          <w:szCs w:val="22"/>
-        </w:rPr>
-        <w:t>Virtual Jukebox; Streaming companion app</w:t>
+        <w:t xml:space="preserve">; </w:t>
+      </w:r>
+      <w:r>
+        <w:rPr>
+          <w:sz w:val="22"/>
+          <w:szCs w:val="22"/>
+        </w:rPr>
+        <w:t>Austin, Texas</w:t>
+      </w:r>
+      <w:r>
+        <w:rPr>
+          <w:sz w:val="22"/>
+          <w:szCs w:val="22"/>
+        </w:rPr>
+        <w:tab/>
+      </w:r>
+      <w:r>
+        <w:rPr>
+          <w:sz w:val="22"/>
+          <w:szCs w:val="22"/>
+        </w:rPr>
+        <w:tab/>
+      </w:r>
+      <w:r>
+        <w:rPr>
+          <w:sz w:val="22"/>
+          <w:szCs w:val="22"/>
+        </w:rPr>
+        <w:tab/>
+        <w:t xml:space="preserve">                 </w:t>
+      </w:r>
+      <w:r>
+        <w:rPr>
+          <w:sz w:val="22"/>
+          <w:szCs w:val="22"/>
+        </w:rPr>
+        <w:tab/>
+      </w:r>
+      <w:r>
+        <w:rPr>
+          <w:sz w:val="22"/>
+          <w:szCs w:val="22"/>
+        </w:rPr>
+        <w:tab/>
+        <w:t xml:space="preserve">            </w:t>
+      </w:r>
+      <w:r>
+        <w:rPr>
+          <w:sz w:val="22"/>
+          <w:szCs w:val="22"/>
+        </w:rPr>
+        <w:t>February</w:t>
+      </w:r>
+      <w:r>
+        <w:rPr>
+          <w:sz w:val="22"/>
+          <w:szCs w:val="22"/>
+        </w:rPr>
+        <w:t xml:space="preserve"> 20</w:t>
+      </w:r>
+      <w:r>
+        <w:rPr>
+          <w:sz w:val="22"/>
+          <w:szCs w:val="22"/>
+        </w:rPr>
+        <w:t>22</w:t>
+      </w:r>
+      <w:r>
+        <w:rPr>
+          <w:sz w:val="22"/>
+          <w:szCs w:val="22"/>
+        </w:rPr>
+        <w:t xml:space="preserve"> – </w:t>
+      </w:r>
+      <w:r>
+        <w:rPr>
+          <w:sz w:val="22"/>
+          <w:szCs w:val="22"/>
+        </w:rPr>
+        <w:t>Present</w:t>
       </w:r>
     </w:p>
     <w:p>
@@ -743,7 +720,7 @@
           <w:sz w:val="22"/>
           <w:szCs w:val="22"/>
         </w:rPr>
-        <w:t xml:space="preserve">Facilitated partnership with Team Liquid, extending viewing base of extension by a potential 200,000 Twitch users </w:t>
+        <w:t>Constructed a pro forma, accessing draws and connecting 20 different sheets in excel</w:t>
       </w:r>
     </w:p>
     <w:p>
@@ -766,147 +743,7 @@
           <w:sz w:val="22"/>
           <w:szCs w:val="22"/>
         </w:rPr>
-        <w:t>Strategize with founder to suggest and implement</w:t>
-      </w:r>
-      <w:r>
-        <w:rPr>
-          <w:sz w:val="22"/>
-          <w:szCs w:val="22"/>
-        </w:rPr>
-        <w:t xml:space="preserve"> features</w:t>
-      </w:r>
-      <w:r>
-        <w:rPr>
-          <w:sz w:val="22"/>
-          <w:szCs w:val="22"/>
-        </w:rPr>
-        <w:t xml:space="preserve"> based on user feedback</w:t>
-      </w:r>
-    </w:p>
-    <w:p>
-      <w:pPr>
-        <w:spacing w:before="180"/>
-        <w:rPr>
-          <w:color w:val="202124"/>
-          <w:spacing w:val="-5"/>
-          <w:sz w:val="26"/>
-          <w:szCs w:val="26"/>
-        </w:rPr>
-      </w:pPr>
-      <w:r>
-        <w:rPr>
-          <w:b/>
-          <w:bCs/>
-          <w:sz w:val="22"/>
-          <w:szCs w:val="22"/>
-        </w:rPr>
-        <w:t xml:space="preserve">Spread and Co </w:t>
-      </w:r>
-      <w:r>
-        <w:rPr>
-          <w:sz w:val="22"/>
-          <w:szCs w:val="22"/>
-        </w:rPr>
-        <w:t>-</w:t>
-      </w:r>
-      <w:r>
-        <w:rPr>
-          <w:b/>
-          <w:bCs/>
-          <w:sz w:val="22"/>
-          <w:szCs w:val="22"/>
-        </w:rPr>
-        <w:t xml:space="preserve"> </w:t>
-      </w:r>
-      <w:r>
-        <w:rPr>
-          <w:i/>
-          <w:iCs/>
-          <w:sz w:val="22"/>
-          <w:szCs w:val="22"/>
-        </w:rPr>
-        <w:t xml:space="preserve">Server; </w:t>
-      </w:r>
-      <w:r>
-        <w:rPr>
-          <w:sz w:val="22"/>
-          <w:szCs w:val="22"/>
-        </w:rPr>
-        <w:t>Austin, Texas</w:t>
-      </w:r>
-      <w:proofErr w:type="gramStart"/>
-      <w:r>
-        <w:rPr>
-          <w:i/>
-          <w:iCs/>
-          <w:sz w:val="22"/>
-          <w:szCs w:val="22"/>
-        </w:rPr>
-        <w:tab/>
-        <w:t xml:space="preserve">  </w:t>
-      </w:r>
-      <w:r>
-        <w:rPr>
-          <w:color w:val="202124"/>
-          <w:spacing w:val="-5"/>
-          <w:sz w:val="26"/>
-          <w:szCs w:val="26"/>
-        </w:rPr>
-        <w:tab/>
-      </w:r>
-      <w:proofErr w:type="gramEnd"/>
-      <w:r>
-        <w:rPr>
-          <w:color w:val="202124"/>
-          <w:spacing w:val="-5"/>
-          <w:sz w:val="26"/>
-          <w:szCs w:val="26"/>
-        </w:rPr>
-        <w:tab/>
-      </w:r>
-      <w:r>
-        <w:rPr>
-          <w:color w:val="202124"/>
-          <w:spacing w:val="-5"/>
-          <w:sz w:val="26"/>
-          <w:szCs w:val="26"/>
-        </w:rPr>
-        <w:tab/>
-      </w:r>
-      <w:r>
-        <w:rPr>
-          <w:color w:val="202124"/>
-          <w:spacing w:val="-5"/>
-          <w:sz w:val="26"/>
-          <w:szCs w:val="26"/>
-        </w:rPr>
-        <w:tab/>
-      </w:r>
-      <w:r>
-        <w:rPr>
-          <w:color w:val="202124"/>
-          <w:spacing w:val="-5"/>
-          <w:sz w:val="26"/>
-          <w:szCs w:val="26"/>
-        </w:rPr>
-        <w:tab/>
-      </w:r>
-      <w:r>
-        <w:rPr>
-          <w:color w:val="202124"/>
-          <w:spacing w:val="-5"/>
-          <w:sz w:val="26"/>
-          <w:szCs w:val="26"/>
-        </w:rPr>
-        <w:tab/>
-        <w:t xml:space="preserve">          </w:t>
-      </w:r>
-      <w:r>
-        <w:rPr>
-          <w:sz w:val="22"/>
-          <w:szCs w:val="22"/>
-        </w:rPr>
-        <w:t>May 2021 – August 2021</w:t>
+        <w:t>Utilized QuickBooks to track transactions and update filings.</w:t>
       </w:r>
     </w:p>
     <w:p>
@@ -929,7 +766,191 @@
           <w:sz w:val="22"/>
           <w:szCs w:val="22"/>
         </w:rPr>
-        <w:t>Protected establishment and patrons by adhering to sanitation, safety, and alcohol beverage control policies</w:t>
+        <w:t>Automized certain processes such as waiver creating, cutting time spent on such processes on time</w:t>
+      </w:r>
+    </w:p>
+    <w:p>
+      <w:pPr>
+        <w:autoSpaceDE w:val="0"/>
+        <w:autoSpaceDN w:val="0"/>
+        <w:adjustRightInd w:val="0"/>
+        <w:contextualSpacing/>
+        <w:rPr>
+          <w:sz w:val="22"/>
+          <w:szCs w:val="22"/>
+        </w:rPr>
+      </w:pPr>
+    </w:p>
+    <w:p>
+      <w:pPr>
+        <w:rPr>
+          <w:sz w:val="22"/>
+          <w:szCs w:val="22"/>
+        </w:rPr>
+      </w:pPr>
+      <w:proofErr w:type="spellStart"/>
+      <w:r>
+        <w:rPr>
+          <w:b/>
+          <w:bCs/>
+          <w:sz w:val="22"/>
+          <w:szCs w:val="22"/>
+        </w:rPr>
+        <w:t>Revojam</w:t>
+      </w:r>
+      <w:proofErr w:type="spellEnd"/>
+      <w:r>
+        <w:rPr>
+          <w:b/>
+          <w:bCs/>
+          <w:sz w:val="22"/>
+          <w:szCs w:val="22"/>
+        </w:rPr>
+        <w:t xml:space="preserve"> </w:t>
+      </w:r>
+      <w:r>
+        <w:rPr>
+          <w:sz w:val="22"/>
+          <w:szCs w:val="22"/>
+        </w:rPr>
+        <w:t>-</w:t>
+      </w:r>
+      <w:r>
+        <w:rPr>
+          <w:i/>
+          <w:iCs/>
+          <w:sz w:val="22"/>
+          <w:szCs w:val="22"/>
+        </w:rPr>
+        <w:t xml:space="preserve"> Analyst</w:t>
+      </w:r>
+      <w:r>
+        <w:rPr>
+          <w:i/>
+          <w:iCs/>
+          <w:sz w:val="22"/>
+          <w:szCs w:val="22"/>
+        </w:rPr>
+        <w:t xml:space="preserve">; </w:t>
+      </w:r>
+      <w:r>
+        <w:rPr>
+          <w:sz w:val="22"/>
+          <w:szCs w:val="22"/>
+        </w:rPr>
+        <w:t>Austin, Texas</w:t>
+      </w:r>
+      <w:r>
+        <w:rPr>
+          <w:sz w:val="22"/>
+          <w:szCs w:val="22"/>
+        </w:rPr>
+        <w:tab/>
+      </w:r>
+      <w:r>
+        <w:rPr>
+          <w:sz w:val="22"/>
+          <w:szCs w:val="22"/>
+        </w:rPr>
+        <w:tab/>
+      </w:r>
+      <w:r>
+        <w:rPr>
+          <w:sz w:val="22"/>
+          <w:szCs w:val="22"/>
+        </w:rPr>
+        <w:tab/>
+      </w:r>
+      <w:r>
+        <w:rPr>
+          <w:sz w:val="22"/>
+          <w:szCs w:val="22"/>
+        </w:rPr>
+        <w:tab/>
+      </w:r>
+      <w:r>
+        <w:rPr>
+          <w:sz w:val="22"/>
+          <w:szCs w:val="22"/>
+        </w:rPr>
+        <w:tab/>
+      </w:r>
+      <w:r>
+        <w:rPr>
+          <w:sz w:val="22"/>
+          <w:szCs w:val="22"/>
+        </w:rPr>
+        <w:tab/>
+        <w:t xml:space="preserve">    </w:t>
+      </w:r>
+      <w:r>
+        <w:rPr>
+          <w:sz w:val="22"/>
+          <w:szCs w:val="22"/>
+        </w:rPr>
+        <w:tab/>
+        <w:t xml:space="preserve">    </w:t>
+      </w:r>
+      <w:r>
+        <w:rPr>
+          <w:sz w:val="22"/>
+          <w:szCs w:val="22"/>
+        </w:rPr>
+        <w:t xml:space="preserve">      </w:t>
+      </w:r>
+      <w:r>
+        <w:rPr>
+          <w:sz w:val="22"/>
+          <w:szCs w:val="22"/>
+        </w:rPr>
+        <w:t xml:space="preserve">    </w:t>
+      </w:r>
+      <w:r>
+        <w:rPr>
+          <w:sz w:val="22"/>
+          <w:szCs w:val="22"/>
+        </w:rPr>
+        <w:t xml:space="preserve">  </w:t>
+      </w:r>
+      <w:r>
+        <w:rPr>
+          <w:sz w:val="22"/>
+          <w:szCs w:val="22"/>
+        </w:rPr>
+        <w:t>August 2021</w:t>
+      </w:r>
+      <w:r>
+        <w:rPr>
+          <w:sz w:val="22"/>
+          <w:szCs w:val="22"/>
+        </w:rPr>
+        <w:t xml:space="preserve"> – </w:t>
+      </w:r>
+      <w:r>
+        <w:rPr>
+          <w:sz w:val="22"/>
+          <w:szCs w:val="22"/>
+        </w:rPr>
+        <w:t>Present</w:t>
+      </w:r>
+    </w:p>
+    <w:p>
+      <w:pPr>
+        <w:rPr>
+          <w:i/>
+          <w:iCs/>
+          <w:sz w:val="22"/>
+          <w:szCs w:val="22"/>
+        </w:rPr>
+      </w:pPr>
+      <w:r>
+        <w:rPr>
+          <w:i/>
+          <w:iCs/>
+          <w:sz w:val="22"/>
+          <w:szCs w:val="22"/>
+        </w:rPr>
+        <w:t>Virtual Jukebox; Streaming companion app</w:t>
       </w:r>
     </w:p>
     <w:p>
@@ -952,107 +973,7 @@
           <w:sz w:val="22"/>
           <w:szCs w:val="22"/>
         </w:rPr>
-        <w:t>Implemented and suggested new product items, as well as promoting and upselling new products</w:t>
-      </w:r>
-    </w:p>
-    <w:p>
-      <w:pPr>
-        <w:autoSpaceDE w:val="0"/>
-        <w:autoSpaceDN w:val="0"/>
-        <w:adjustRightInd w:val="0"/>
-        <w:contextualSpacing/>
-        <w:rPr>
-          <w:sz w:val="22"/>
-          <w:szCs w:val="22"/>
-        </w:rPr>
-      </w:pPr>
-    </w:p>
-    <w:p>
-      <w:pPr>
-        <w:autoSpaceDE w:val="0"/>
-        <w:autoSpaceDN w:val="0"/>
-        <w:adjustRightInd w:val="0"/>
-        <w:contextualSpacing/>
-        <w:rPr>
-          <w:sz w:val="22"/>
-          <w:szCs w:val="22"/>
-        </w:rPr>
-      </w:pPr>
-      <w:r>
-        <w:rPr>
-          <w:b/>
-          <w:bCs/>
-          <w:sz w:val="22"/>
-          <w:szCs w:val="22"/>
-        </w:rPr>
-        <w:t>Austin Fertility Institute</w:t>
-      </w:r>
-      <w:r>
-        <w:rPr>
-          <w:b/>
-          <w:bCs/>
-          <w:sz w:val="22"/>
-          <w:szCs w:val="22"/>
-        </w:rPr>
-        <w:t xml:space="preserve"> </w:t>
-      </w:r>
-      <w:r>
-        <w:rPr>
-          <w:sz w:val="22"/>
-          <w:szCs w:val="22"/>
-        </w:rPr>
-        <w:t>-</w:t>
-      </w:r>
-      <w:r>
-        <w:rPr>
-          <w:b/>
-          <w:bCs/>
-          <w:sz w:val="22"/>
-          <w:szCs w:val="22"/>
-        </w:rPr>
-        <w:t xml:space="preserve"> </w:t>
-      </w:r>
-      <w:r>
-        <w:rPr>
-          <w:i/>
-          <w:iCs/>
-          <w:sz w:val="22"/>
-          <w:szCs w:val="22"/>
-        </w:rPr>
-        <w:t xml:space="preserve">Insurance and Office Management, </w:t>
-      </w:r>
-      <w:r>
-        <w:rPr>
-          <w:sz w:val="22"/>
-          <w:szCs w:val="22"/>
-        </w:rPr>
-        <w:t>Austin, TX</w:t>
-      </w:r>
-      <w:r>
-        <w:rPr>
-          <w:i/>
-          <w:iCs/>
-          <w:sz w:val="22"/>
-          <w:szCs w:val="22"/>
-        </w:rPr>
-        <w:tab/>
-      </w:r>
-      <w:r>
-        <w:rPr>
-          <w:i/>
-          <w:iCs/>
-          <w:sz w:val="22"/>
-          <w:szCs w:val="22"/>
-        </w:rPr>
-        <w:tab/>
-        <w:t xml:space="preserve">           </w:t>
-      </w:r>
-      <w:r>
-        <w:rPr>
-          <w:sz w:val="22"/>
-          <w:szCs w:val="22"/>
-        </w:rPr>
-        <w:t>June 2020 – August 2020</w:t>
+        <w:t xml:space="preserve">Facilitated partnership with Team Liquid, extending viewing base of extension by a potential 200,000 Twitch users </w:t>
       </w:r>
     </w:p>
     <w:p>
@@ -1075,17 +996,146 @@
           <w:sz w:val="22"/>
           <w:szCs w:val="22"/>
         </w:rPr>
-        <w:t xml:space="preserve">Respond to requests for information by communicating with third parties like insurance, labs, </w:t>
-      </w:r>
-      <w:proofErr w:type="spellStart"/>
-      <w:r>
-        <w:rPr>
-          <w:sz w:val="22"/>
-          <w:szCs w:val="22"/>
-        </w:rPr>
-        <w:t>etc</w:t>
-      </w:r>
-      <w:proofErr w:type="spellEnd"/>
+        <w:t>Strategize with founder to suggest and implement</w:t>
+      </w:r>
+      <w:r>
+        <w:rPr>
+          <w:sz w:val="22"/>
+          <w:szCs w:val="22"/>
+        </w:rPr>
+        <w:t xml:space="preserve"> features</w:t>
+      </w:r>
+      <w:r>
+        <w:rPr>
+          <w:sz w:val="22"/>
+          <w:szCs w:val="22"/>
+        </w:rPr>
+        <w:t xml:space="preserve"> based on user feedback</w:t>
+      </w:r>
+    </w:p>
+    <w:p>
+      <w:pPr>
+        <w:spacing w:before="180"/>
+        <w:rPr>
+          <w:color w:val="202124"/>
+          <w:spacing w:val="-5"/>
+          <w:sz w:val="26"/>
+          <w:szCs w:val="26"/>
+        </w:rPr>
+      </w:pPr>
+      <w:r>
+        <w:rPr>
+          <w:b/>
+          <w:bCs/>
+          <w:sz w:val="22"/>
+          <w:szCs w:val="22"/>
+        </w:rPr>
+        <w:t xml:space="preserve">Spread and Co </w:t>
+      </w:r>
+      <w:r>
+        <w:rPr>
+          <w:sz w:val="22"/>
+          <w:szCs w:val="22"/>
+        </w:rPr>
+        <w:t>-</w:t>
+      </w:r>
+      <w:r>
+        <w:rPr>
+          <w:b/>
+          <w:bCs/>
+          <w:sz w:val="22"/>
+          <w:szCs w:val="22"/>
+        </w:rPr>
+        <w:t xml:space="preserve"> </w:t>
+      </w:r>
+      <w:r>
+        <w:rPr>
+          <w:i/>
+          <w:iCs/>
+          <w:sz w:val="22"/>
+          <w:szCs w:val="22"/>
+        </w:rPr>
+        <w:t xml:space="preserve">Server; </w:t>
+      </w:r>
+      <w:r>
+        <w:rPr>
+          <w:sz w:val="22"/>
+          <w:szCs w:val="22"/>
+        </w:rPr>
+        <w:t>Austin, Texas</w:t>
+      </w:r>
+      <w:r>
+        <w:rPr>
+          <w:i/>
+          <w:iCs/>
+          <w:sz w:val="22"/>
+          <w:szCs w:val="22"/>
+        </w:rPr>
+        <w:tab/>
+        <w:t xml:space="preserve">  </w:t>
+      </w:r>
+      <w:r>
+        <w:rPr>
+          <w:color w:val="202124"/>
+          <w:spacing w:val="-5"/>
+          <w:sz w:val="26"/>
+          <w:szCs w:val="26"/>
+        </w:rPr>
+        <w:tab/>
+      </w:r>
+      <w:r>
+        <w:rPr>
+          <w:color w:val="202124"/>
+          <w:spacing w:val="-5"/>
+          <w:sz w:val="26"/>
+          <w:szCs w:val="26"/>
+        </w:rPr>
+        <w:tab/>
+      </w:r>
+      <w:r>
+        <w:rPr>
+          <w:color w:val="202124"/>
+          <w:spacing w:val="-5"/>
+          <w:sz w:val="26"/>
+          <w:szCs w:val="26"/>
+        </w:rPr>
+        <w:tab/>
+      </w:r>
+      <w:r>
+        <w:rPr>
+          <w:color w:val="202124"/>
+          <w:spacing w:val="-5"/>
+          <w:sz w:val="26"/>
+          <w:szCs w:val="26"/>
+        </w:rPr>
+        <w:tab/>
+      </w:r>
+      <w:r>
+        <w:rPr>
+          <w:color w:val="202124"/>
+          <w:spacing w:val="-5"/>
+          <w:sz w:val="26"/>
+          <w:szCs w:val="26"/>
+        </w:rPr>
+        <w:tab/>
+      </w:r>
+      <w:r>
+        <w:rPr>
+          <w:color w:val="202124"/>
+          <w:spacing w:val="-5"/>
+          <w:sz w:val="26"/>
+          <w:szCs w:val="26"/>
+        </w:rPr>
+        <w:tab/>
+        <w:t xml:space="preserve">          </w:t>
+      </w:r>
+      <w:r>
+        <w:rPr>
+          <w:sz w:val="22"/>
+          <w:szCs w:val="22"/>
+        </w:rPr>
+        <w:t>May 2021 – August 2021</w:t>
+      </w:r>
     </w:p>
     <w:p>
       <w:pPr>
@@ -1107,109 +1157,7 @@
           <w:sz w:val="22"/>
           <w:szCs w:val="22"/>
         </w:rPr>
-        <w:t>Documented new procedures and complex practices for eventual successor</w:t>
-      </w:r>
-    </w:p>
-    <w:p>
-      <w:pPr>
-        <w:autoSpaceDE w:val="0"/>
-        <w:autoSpaceDN w:val="0"/>
-        <w:adjustRightInd w:val="0"/>
-        <w:contextualSpacing/>
-        <w:rPr>
-          <w:sz w:val="22"/>
-          <w:szCs w:val="22"/>
-        </w:rPr>
-      </w:pPr>
-    </w:p>
-    <w:p>
-      <w:pPr>
-        <w:autoSpaceDE w:val="0"/>
-        <w:autoSpaceDN w:val="0"/>
-        <w:adjustRightInd w:val="0"/>
-        <w:contextualSpacing/>
-        <w:rPr>
-          <w:sz w:val="22"/>
-          <w:szCs w:val="22"/>
-        </w:rPr>
-      </w:pPr>
-      <w:r>
-        <w:rPr>
-          <w:b/>
-          <w:bCs/>
-          <w:sz w:val="22"/>
-          <w:szCs w:val="22"/>
-        </w:rPr>
-        <w:t xml:space="preserve">Tech 3443 </w:t>
-      </w:r>
-      <w:r>
-        <w:rPr>
-          <w:sz w:val="22"/>
-          <w:szCs w:val="22"/>
-        </w:rPr>
-        <w:t>-</w:t>
-      </w:r>
-      <w:r>
-        <w:rPr>
-          <w:b/>
-          <w:bCs/>
-          <w:sz w:val="22"/>
-          <w:szCs w:val="22"/>
-        </w:rPr>
-        <w:t xml:space="preserve"> </w:t>
-      </w:r>
-      <w:r>
-        <w:rPr>
-          <w:i/>
-          <w:iCs/>
-          <w:sz w:val="22"/>
-          <w:szCs w:val="22"/>
-        </w:rPr>
-        <w:t xml:space="preserve">Intern, Marketing; </w:t>
-      </w:r>
-      <w:r>
-        <w:rPr>
-          <w:sz w:val="22"/>
-          <w:szCs w:val="22"/>
-        </w:rPr>
-        <w:t>Austin, Texas</w:t>
-      </w:r>
-      <w:r>
-        <w:rPr>
-          <w:sz w:val="22"/>
-          <w:szCs w:val="22"/>
-        </w:rPr>
-        <w:tab/>
-      </w:r>
-      <w:r>
-        <w:rPr>
-          <w:sz w:val="22"/>
-          <w:szCs w:val="22"/>
-        </w:rPr>
-        <w:tab/>
-      </w:r>
-      <w:r>
-        <w:rPr>
-          <w:sz w:val="22"/>
-          <w:szCs w:val="22"/>
-        </w:rPr>
-        <w:tab/>
-        <w:t xml:space="preserve">                 </w:t>
-      </w:r>
-      <w:r>
-        <w:rPr>
-          <w:sz w:val="22"/>
-          <w:szCs w:val="22"/>
-        </w:rPr>
-        <w:tab/>
-      </w:r>
-      <w:r>
-        <w:rPr>
-          <w:sz w:val="22"/>
-          <w:szCs w:val="22"/>
-        </w:rPr>
-        <w:tab/>
-        <w:t xml:space="preserve">            June 2019 – March 2020</w:t>
+        <w:t>Protected establishment and patrons by adhering to sanitation, safety, and alcohol beverage control policies</w:t>
       </w:r>
     </w:p>
     <w:p>
@@ -1232,7 +1180,107 @@
           <w:sz w:val="22"/>
           <w:szCs w:val="22"/>
         </w:rPr>
-        <w:t>Serve as an on-campus correspondent for the Head of Marketing</w:t>
+        <w:t>Implemented and suggested new product items, as well as promoting and upselling new products</w:t>
+      </w:r>
+    </w:p>
+    <w:p>
+      <w:pPr>
+        <w:autoSpaceDE w:val="0"/>
+        <w:autoSpaceDN w:val="0"/>
+        <w:adjustRightInd w:val="0"/>
+        <w:contextualSpacing/>
+        <w:rPr>
+          <w:sz w:val="22"/>
+          <w:szCs w:val="22"/>
+        </w:rPr>
+      </w:pPr>
+    </w:p>
+    <w:p>
+      <w:pPr>
+        <w:autoSpaceDE w:val="0"/>
+        <w:autoSpaceDN w:val="0"/>
+        <w:adjustRightInd w:val="0"/>
+        <w:contextualSpacing/>
+        <w:rPr>
+          <w:sz w:val="22"/>
+          <w:szCs w:val="22"/>
+        </w:rPr>
+      </w:pPr>
+      <w:r>
+        <w:rPr>
+          <w:b/>
+          <w:bCs/>
+          <w:sz w:val="22"/>
+          <w:szCs w:val="22"/>
+        </w:rPr>
+        <w:t>Austin Fertility Institute</w:t>
+      </w:r>
+      <w:r>
+        <w:rPr>
+          <w:b/>
+          <w:bCs/>
+          <w:sz w:val="22"/>
+          <w:szCs w:val="22"/>
+        </w:rPr>
+        <w:t xml:space="preserve"> </w:t>
+      </w:r>
+      <w:r>
+        <w:rPr>
+          <w:sz w:val="22"/>
+          <w:szCs w:val="22"/>
+        </w:rPr>
+        <w:t>-</w:t>
+      </w:r>
+      <w:r>
+        <w:rPr>
+          <w:b/>
+          <w:bCs/>
+          <w:sz w:val="22"/>
+          <w:szCs w:val="22"/>
+        </w:rPr>
+        <w:t xml:space="preserve"> </w:t>
+      </w:r>
+      <w:r>
+        <w:rPr>
+          <w:i/>
+          <w:iCs/>
+          <w:sz w:val="22"/>
+          <w:szCs w:val="22"/>
+        </w:rPr>
+        <w:t xml:space="preserve">Insurance and Office Management, </w:t>
+      </w:r>
+      <w:r>
+        <w:rPr>
+          <w:sz w:val="22"/>
+          <w:szCs w:val="22"/>
+        </w:rPr>
+        <w:t>Austin, TX</w:t>
+      </w:r>
+      <w:r>
+        <w:rPr>
+          <w:i/>
+          <w:iCs/>
+          <w:sz w:val="22"/>
+          <w:szCs w:val="22"/>
+        </w:rPr>
+        <w:tab/>
+      </w:r>
+      <w:r>
+        <w:rPr>
+          <w:i/>
+          <w:iCs/>
+          <w:sz w:val="22"/>
+          <w:szCs w:val="22"/>
+        </w:rPr>
+        <w:tab/>
+        <w:t xml:space="preserve">           </w:t>
+      </w:r>
+      <w:r>
+        <w:rPr>
+          <w:sz w:val="22"/>
+          <w:szCs w:val="22"/>
+        </w:rPr>
+        <w:t>June 2020 – August 2020</w:t>
       </w:r>
     </w:p>
     <w:p>
@@ -1255,248 +1303,17 @@
           <w:sz w:val="22"/>
           <w:szCs w:val="22"/>
         </w:rPr>
-        <w:t>Increased following on social media sites like Instagram and LinkedIn by 50%</w:t>
-      </w:r>
-    </w:p>
-    <w:p>
-      <w:pPr>
-        <w:rPr>
-          <w:sz w:val="22"/>
-          <w:szCs w:val="22"/>
-        </w:rPr>
-      </w:pPr>
-    </w:p>
-    <w:p>
-      <w:pPr>
-        <w:autoSpaceDE w:val="0"/>
-        <w:autoSpaceDN w:val="0"/>
-        <w:adjustRightInd w:val="0"/>
-        <w:contextualSpacing/>
-        <w:rPr>
-          <w:sz w:val="22"/>
-          <w:szCs w:val="22"/>
-          <w:u w:val="single"/>
-        </w:rPr>
-      </w:pPr>
-      <w:r>
-        <w:rPr>
-          <w:b/>
-          <w:sz w:val="22"/>
-          <w:szCs w:val="22"/>
-          <w:u w:val="single"/>
-        </w:rPr>
-        <w:t>LEADERSHIP EXPERIENCE AND ACTIVITIES</w:t>
-      </w:r>
-      <w:r>
-        <w:rPr>
-          <w:sz w:val="22"/>
-          <w:szCs w:val="22"/>
-          <w:u w:val="single"/>
-        </w:rPr>
-        <w:tab/>
-      </w:r>
-      <w:r>
-        <w:rPr>
-          <w:sz w:val="22"/>
-          <w:szCs w:val="22"/>
-          <w:u w:val="single"/>
-        </w:rPr>
-        <w:tab/>
-      </w:r>
-      <w:r>
-        <w:rPr>
-          <w:sz w:val="22"/>
-          <w:szCs w:val="22"/>
-          <w:u w:val="single"/>
-        </w:rPr>
-        <w:tab/>
-      </w:r>
-      <w:r>
-        <w:rPr>
-          <w:sz w:val="22"/>
-          <w:szCs w:val="22"/>
-          <w:u w:val="single"/>
-        </w:rPr>
-        <w:tab/>
-      </w:r>
-      <w:r>
-        <w:rPr>
-          <w:sz w:val="22"/>
-          <w:szCs w:val="22"/>
-          <w:u w:val="single"/>
-        </w:rPr>
-        <w:tab/>
-      </w:r>
-      <w:r>
-        <w:rPr>
-          <w:sz w:val="22"/>
-          <w:szCs w:val="22"/>
-          <w:u w:val="single"/>
-        </w:rPr>
-        <w:tab/>
-      </w:r>
-      <w:r>
-        <w:rPr>
-          <w:sz w:val="22"/>
-          <w:szCs w:val="22"/>
-          <w:u w:val="single"/>
-        </w:rPr>
-        <w:tab/>
-      </w:r>
-      <w:r>
-        <w:rPr>
-          <w:sz w:val="22"/>
-          <w:szCs w:val="22"/>
-          <w:u w:val="single"/>
-        </w:rPr>
-        <w:tab/>
-      </w:r>
-      <w:r>
-        <w:rPr>
-          <w:sz w:val="22"/>
-          <w:szCs w:val="22"/>
-          <w:u w:val="single"/>
-        </w:rPr>
-        <w:tab/>
-      </w:r>
-    </w:p>
-    <w:p>
-      <w:pPr>
-        <w:autoSpaceDE w:val="0"/>
-        <w:autoSpaceDN w:val="0"/>
-        <w:adjustRightInd w:val="0"/>
-        <w:contextualSpacing/>
-        <w:rPr>
-          <w:sz w:val="22"/>
-          <w:szCs w:val="22"/>
-        </w:rPr>
-      </w:pPr>
-      <w:r>
-        <w:rPr>
-          <w:b/>
-          <w:bCs/>
-          <w:sz w:val="22"/>
-          <w:szCs w:val="22"/>
-        </w:rPr>
-        <w:t xml:space="preserve">Austin Uplift </w:t>
-      </w:r>
-      <w:r>
-        <w:rPr>
-          <w:sz w:val="22"/>
-          <w:szCs w:val="22"/>
-        </w:rPr>
-        <w:t xml:space="preserve">- </w:t>
-      </w:r>
-      <w:r>
-        <w:rPr>
-          <w:i/>
-          <w:iCs/>
-          <w:sz w:val="22"/>
-          <w:szCs w:val="22"/>
-        </w:rPr>
-        <w:t>Cofounder</w:t>
-      </w:r>
-      <w:r>
-        <w:rPr>
-          <w:i/>
-          <w:iCs/>
-          <w:sz w:val="22"/>
-          <w:szCs w:val="22"/>
-        </w:rPr>
-        <w:tab/>
-      </w:r>
-      <w:r>
-        <w:rPr>
-          <w:i/>
-          <w:iCs/>
-          <w:sz w:val="22"/>
-          <w:szCs w:val="22"/>
-        </w:rPr>
-        <w:tab/>
-      </w:r>
-      <w:r>
-        <w:rPr>
-          <w:sz w:val="22"/>
-          <w:szCs w:val="22"/>
-        </w:rPr>
-        <w:tab/>
-      </w:r>
-      <w:proofErr w:type="gramStart"/>
-      <w:r>
-        <w:rPr>
-          <w:sz w:val="22"/>
-          <w:szCs w:val="22"/>
-        </w:rPr>
-        <w:tab/>
-        <w:t xml:space="preserve">  </w:t>
-      </w:r>
-      <w:r>
-        <w:rPr>
-          <w:sz w:val="22"/>
-          <w:szCs w:val="22"/>
-        </w:rPr>
-        <w:tab/>
-      </w:r>
-      <w:proofErr w:type="gramEnd"/>
-      <w:r>
-        <w:rPr>
-          <w:sz w:val="22"/>
-          <w:szCs w:val="22"/>
-        </w:rPr>
-        <w:tab/>
-      </w:r>
-      <w:r>
-        <w:rPr>
-          <w:sz w:val="22"/>
-          <w:szCs w:val="22"/>
-        </w:rPr>
-        <w:tab/>
-      </w:r>
-      <w:r>
-        <w:rPr>
-          <w:sz w:val="22"/>
-          <w:szCs w:val="22"/>
-        </w:rPr>
-        <w:tab/>
-      </w:r>
-      <w:r>
-        <w:rPr>
-          <w:sz w:val="22"/>
-          <w:szCs w:val="22"/>
-        </w:rPr>
-        <w:tab/>
-        <w:t xml:space="preserve">    March 2021 – Present</w:t>
-      </w:r>
-    </w:p>
-    <w:p>
-      <w:pPr>
-        <w:autoSpaceDE w:val="0"/>
-        <w:autoSpaceDN w:val="0"/>
-        <w:adjustRightInd w:val="0"/>
-        <w:contextualSpacing/>
-        <w:rPr>
-          <w:sz w:val="22"/>
-          <w:szCs w:val="22"/>
-        </w:rPr>
-      </w:pPr>
-      <w:r>
-        <w:rPr>
-          <w:i/>
-          <w:iCs/>
-          <w:sz w:val="22"/>
-          <w:szCs w:val="22"/>
-        </w:rPr>
-        <w:t>VP of Finance</w:t>
-      </w:r>
-      <w:r>
-        <w:rPr>
-          <w:i/>
-          <w:iCs/>
-          <w:sz w:val="22"/>
-          <w:szCs w:val="22"/>
-        </w:rPr>
-        <w:t xml:space="preserve"> (June 2021 - Present)</w:t>
-      </w:r>
+        <w:t xml:space="preserve">Respond to requests for information by communicating with third parties like insurance, labs, </w:t>
+      </w:r>
+      <w:proofErr w:type="spellStart"/>
+      <w:r>
+        <w:rPr>
+          <w:sz w:val="22"/>
+          <w:szCs w:val="22"/>
+        </w:rPr>
+        <w:t>etc</w:t>
+      </w:r>
+      <w:proofErr w:type="spellEnd"/>
     </w:p>
     <w:p>
       <w:pPr>
@@ -1511,15 +1328,252 @@
         <w:rPr>
           <w:sz w:val="22"/>
           <w:szCs w:val="22"/>
-          <w:u w:val="single"/>
-        </w:rPr>
-      </w:pPr>
-      <w:r>
-        <w:rPr>
-          <w:sz w:val="22"/>
-          <w:szCs w:val="22"/>
-        </w:rPr>
-        <w:t>Manage the bank accounts of a 501C3 nonprofit</w:t>
+        </w:rPr>
+      </w:pPr>
+      <w:r>
+        <w:rPr>
+          <w:sz w:val="22"/>
+          <w:szCs w:val="22"/>
+        </w:rPr>
+        <w:t>Documented new procedures and complex practices for eventual successor</w:t>
+      </w:r>
+    </w:p>
+    <w:p>
+      <w:pPr>
+        <w:rPr>
+          <w:sz w:val="22"/>
+          <w:szCs w:val="22"/>
+        </w:rPr>
+      </w:pPr>
+    </w:p>
+    <w:p>
+      <w:pPr>
+        <w:autoSpaceDE w:val="0"/>
+        <w:autoSpaceDN w:val="0"/>
+        <w:adjustRightInd w:val="0"/>
+        <w:contextualSpacing/>
+        <w:rPr>
+          <w:sz w:val="22"/>
+          <w:szCs w:val="22"/>
+          <w:u w:val="single"/>
+        </w:rPr>
+      </w:pPr>
+      <w:r>
+        <w:rPr>
+          <w:b/>
+          <w:sz w:val="22"/>
+          <w:szCs w:val="22"/>
+          <w:u w:val="single"/>
+        </w:rPr>
+        <w:t>LEADERSHIP EXPERIENCE AND ACTIVITIES</w:t>
+      </w:r>
+      <w:r>
+        <w:rPr>
+          <w:sz w:val="22"/>
+          <w:szCs w:val="22"/>
+          <w:u w:val="single"/>
+        </w:rPr>
+        <w:tab/>
+      </w:r>
+      <w:r>
+        <w:rPr>
+          <w:sz w:val="22"/>
+          <w:szCs w:val="22"/>
+          <w:u w:val="single"/>
+        </w:rPr>
+        <w:tab/>
+      </w:r>
+      <w:r>
+        <w:rPr>
+          <w:sz w:val="22"/>
+          <w:szCs w:val="22"/>
+          <w:u w:val="single"/>
+        </w:rPr>
+        <w:tab/>
+      </w:r>
+      <w:r>
+        <w:rPr>
+          <w:sz w:val="22"/>
+          <w:szCs w:val="22"/>
+          <w:u w:val="single"/>
+        </w:rPr>
+        <w:tab/>
+      </w:r>
+      <w:r>
+        <w:rPr>
+          <w:sz w:val="22"/>
+          <w:szCs w:val="22"/>
+          <w:u w:val="single"/>
+        </w:rPr>
+        <w:tab/>
+      </w:r>
+      <w:r>
+        <w:rPr>
+          <w:sz w:val="22"/>
+          <w:szCs w:val="22"/>
+          <w:u w:val="single"/>
+        </w:rPr>
+        <w:tab/>
+      </w:r>
+      <w:r>
+        <w:rPr>
+          <w:sz w:val="22"/>
+          <w:szCs w:val="22"/>
+          <w:u w:val="single"/>
+        </w:rPr>
+        <w:tab/>
+      </w:r>
+      <w:r>
+        <w:rPr>
+          <w:sz w:val="22"/>
+          <w:szCs w:val="22"/>
+          <w:u w:val="single"/>
+        </w:rPr>
+        <w:tab/>
+      </w:r>
+      <w:r>
+        <w:rPr>
+          <w:sz w:val="22"/>
+          <w:szCs w:val="22"/>
+          <w:u w:val="single"/>
+        </w:rPr>
+        <w:tab/>
+      </w:r>
+    </w:p>
+    <w:p>
+      <w:pPr>
+        <w:autoSpaceDE w:val="0"/>
+        <w:autoSpaceDN w:val="0"/>
+        <w:adjustRightInd w:val="0"/>
+        <w:contextualSpacing/>
+        <w:rPr>
+          <w:sz w:val="22"/>
+          <w:szCs w:val="22"/>
+        </w:rPr>
+      </w:pPr>
+      <w:r>
+        <w:rPr>
+          <w:b/>
+          <w:bCs/>
+          <w:sz w:val="22"/>
+          <w:szCs w:val="22"/>
+        </w:rPr>
+        <w:t xml:space="preserve">Austin Uplift </w:t>
+      </w:r>
+      <w:r>
+        <w:rPr>
+          <w:sz w:val="22"/>
+          <w:szCs w:val="22"/>
+        </w:rPr>
+        <w:t xml:space="preserve">- </w:t>
+      </w:r>
+      <w:r>
+        <w:rPr>
+          <w:i/>
+          <w:iCs/>
+          <w:sz w:val="22"/>
+          <w:szCs w:val="22"/>
+        </w:rPr>
+        <w:t>Cofounder</w:t>
+      </w:r>
+      <w:r>
+        <w:rPr>
+          <w:i/>
+          <w:iCs/>
+          <w:sz w:val="22"/>
+          <w:szCs w:val="22"/>
+        </w:rPr>
+        <w:tab/>
+      </w:r>
+      <w:r>
+        <w:rPr>
+          <w:i/>
+          <w:iCs/>
+          <w:sz w:val="22"/>
+          <w:szCs w:val="22"/>
+        </w:rPr>
+        <w:tab/>
+      </w:r>
+      <w:r>
+        <w:rPr>
+          <w:sz w:val="22"/>
+          <w:szCs w:val="22"/>
+        </w:rPr>
+        <w:tab/>
+      </w:r>
+      <w:r>
+        <w:rPr>
+          <w:sz w:val="22"/>
+          <w:szCs w:val="22"/>
+        </w:rPr>
+        <w:tab/>
+        <w:t xml:space="preserve">  </w:t>
+      </w:r>
+      <w:r>
+        <w:rPr>
+          <w:sz w:val="22"/>
+          <w:szCs w:val="22"/>
+        </w:rPr>
+        <w:tab/>
+      </w:r>
+      <w:r>
+        <w:rPr>
+          <w:sz w:val="22"/>
+          <w:szCs w:val="22"/>
+        </w:rPr>
+        <w:tab/>
+      </w:r>
+      <w:r>
+        <w:rPr>
+          <w:sz w:val="22"/>
+          <w:szCs w:val="22"/>
+        </w:rPr>
+        <w:tab/>
+      </w:r>
+      <w:r>
+        <w:rPr>
+          <w:sz w:val="22"/>
+          <w:szCs w:val="22"/>
+        </w:rPr>
+        <w:tab/>
+      </w:r>
+      <w:r>
+        <w:rPr>
+          <w:sz w:val="22"/>
+          <w:szCs w:val="22"/>
+        </w:rPr>
+        <w:tab/>
+        <w:t xml:space="preserve">    March 2021 – Present</w:t>
+      </w:r>
+    </w:p>
+    <w:p>
+      <w:pPr>
+        <w:autoSpaceDE w:val="0"/>
+        <w:autoSpaceDN w:val="0"/>
+        <w:adjustRightInd w:val="0"/>
+        <w:contextualSpacing/>
+        <w:rPr>
+          <w:sz w:val="22"/>
+          <w:szCs w:val="22"/>
+        </w:rPr>
+      </w:pPr>
+      <w:r>
+        <w:rPr>
+          <w:i/>
+          <w:iCs/>
+          <w:sz w:val="22"/>
+          <w:szCs w:val="22"/>
+        </w:rPr>
+        <w:t>VP of Finance</w:t>
+      </w:r>
+      <w:r>
+        <w:rPr>
+          <w:i/>
+          <w:iCs/>
+          <w:sz w:val="22"/>
+          <w:szCs w:val="22"/>
+        </w:rPr>
+        <w:t xml:space="preserve"> (June 2021 - Present)</w:t>
       </w:r>
     </w:p>
     <w:p>
@@ -1535,14 +1589,22 @@
         <w:rPr>
           <w:sz w:val="22"/>
           <w:szCs w:val="22"/>
-        </w:rPr>
-      </w:pPr>
-      <w:r>
-        <w:rPr>
-          <w:sz w:val="22"/>
-          <w:szCs w:val="22"/>
-        </w:rPr>
-        <w:t>Coordinate monthly food pickups from local grocery stores and deliver them to those in need</w:t>
+          <w:u w:val="single"/>
+        </w:rPr>
+      </w:pPr>
+      <w:r>
+        <w:rPr>
+          <w:sz w:val="22"/>
+          <w:szCs w:val="22"/>
+        </w:rPr>
+        <w:t>Manage the bank accounts of a 501C3 nonprofit</w:t>
+      </w:r>
+      <w:r>
+        <w:rPr>
+          <w:sz w:val="22"/>
+          <w:szCs w:val="22"/>
+        </w:rPr>
+        <w:t>, including updating filings and tracking transaction</w:t>
       </w:r>
     </w:p>
     <w:p>
@@ -1556,173 +1618,16 @@
         <w:adjustRightInd w:val="0"/>
         <w:contextualSpacing/>
         <w:rPr>
-          <w:b/>
-          <w:sz w:val="22"/>
-          <w:szCs w:val="22"/>
-        </w:rPr>
-      </w:pPr>
-      <w:r>
-        <w:rPr>
-          <w:sz w:val="22"/>
-          <w:szCs w:val="22"/>
-        </w:rPr>
-        <w:t>Fundraise, starting at $0 and leading to more than $4500 using crowdfunding and partnerships with local brands</w:t>
-      </w:r>
-    </w:p>
-    <w:p>
-      <w:pPr>
-        <w:autoSpaceDE w:val="0"/>
-        <w:autoSpaceDN w:val="0"/>
-        <w:adjustRightInd w:val="0"/>
-        <w:contextualSpacing/>
-        <w:rPr>
-          <w:b/>
-          <w:sz w:val="22"/>
-          <w:szCs w:val="22"/>
-        </w:rPr>
-      </w:pPr>
-    </w:p>
-    <w:p>
-      <w:pPr>
-        <w:autoSpaceDE w:val="0"/>
-        <w:autoSpaceDN w:val="0"/>
-        <w:adjustRightInd w:val="0"/>
-        <w:contextualSpacing/>
-        <w:rPr>
-          <w:sz w:val="22"/>
-          <w:szCs w:val="22"/>
-        </w:rPr>
-      </w:pPr>
-      <w:r>
-        <w:rPr>
-          <w:b/>
-          <w:sz w:val="22"/>
-          <w:szCs w:val="22"/>
-        </w:rPr>
-        <w:t xml:space="preserve">Central Texas Model United Nations </w:t>
-      </w:r>
-      <w:r>
-        <w:rPr>
-          <w:sz w:val="22"/>
-          <w:szCs w:val="22"/>
-        </w:rPr>
-        <w:t>-</w:t>
-      </w:r>
-      <w:r>
-        <w:rPr>
-          <w:sz w:val="22"/>
-          <w:szCs w:val="22"/>
-        </w:rPr>
-        <w:t xml:space="preserve"> </w:t>
-      </w:r>
-      <w:r>
-        <w:rPr>
-          <w:i/>
-          <w:sz w:val="22"/>
-          <w:szCs w:val="22"/>
-        </w:rPr>
-        <w:t xml:space="preserve">Chief of Finance    </w:t>
-      </w:r>
-      <w:r>
-        <w:rPr>
-          <w:i/>
-          <w:sz w:val="22"/>
-          <w:szCs w:val="22"/>
-        </w:rPr>
-        <w:tab/>
-      </w:r>
-      <w:r>
-        <w:rPr>
-          <w:i/>
-          <w:sz w:val="22"/>
-          <w:szCs w:val="22"/>
-        </w:rPr>
-        <w:tab/>
-      </w:r>
-      <w:r>
-        <w:rPr>
-          <w:i/>
-          <w:sz w:val="22"/>
-          <w:szCs w:val="22"/>
-        </w:rPr>
-        <w:tab/>
-      </w:r>
-      <w:r>
-        <w:rPr>
-          <w:i/>
-          <w:sz w:val="22"/>
-          <w:szCs w:val="22"/>
-        </w:rPr>
-        <w:tab/>
-        <w:t xml:space="preserve">     </w:t>
-      </w:r>
-      <w:r>
-        <w:rPr>
-          <w:sz w:val="22"/>
-          <w:szCs w:val="22"/>
-        </w:rPr>
-        <w:t xml:space="preserve">     </w:t>
-      </w:r>
-      <w:r>
-        <w:rPr>
-          <w:sz w:val="22"/>
-          <w:szCs w:val="22"/>
-        </w:rPr>
-        <w:t xml:space="preserve"> </w:t>
-      </w:r>
-      <w:r>
-        <w:rPr>
-          <w:sz w:val="22"/>
-          <w:szCs w:val="22"/>
-        </w:rPr>
-        <w:t>December 2020 - Present</w:t>
-      </w:r>
-    </w:p>
-    <w:p>
-      <w:pPr>
-        <w:numPr>
-          <w:ilvl w:val="0"/>
-          <w:numId w:val="1"/>
-        </w:numPr>
-        <w:rPr>
-          <w:sz w:val="22"/>
-          <w:szCs w:val="22"/>
-        </w:rPr>
-      </w:pPr>
-      <w:r>
-        <w:rPr>
-          <w:sz w:val="22"/>
-          <w:szCs w:val="22"/>
-        </w:rPr>
-        <w:t xml:space="preserve">Managed the </w:t>
-      </w:r>
-      <w:r>
-        <w:rPr>
-          <w:sz w:val="22"/>
-          <w:szCs w:val="22"/>
-        </w:rPr>
-        <w:t xml:space="preserve">$80,000 </w:t>
-      </w:r>
-      <w:r>
-        <w:rPr>
-          <w:sz w:val="22"/>
-          <w:szCs w:val="22"/>
-        </w:rPr>
-        <w:t>financial accounts of a 501C</w:t>
-      </w:r>
-      <w:r>
-        <w:rPr>
-          <w:sz w:val="22"/>
-          <w:szCs w:val="22"/>
-        </w:rPr>
-        <w:t>3</w:t>
-      </w:r>
-      <w:r>
-        <w:rPr>
-          <w:sz w:val="22"/>
-          <w:szCs w:val="22"/>
-        </w:rPr>
-        <w:t xml:space="preserve"> nonprofit</w:t>
+          <w:sz w:val="22"/>
+          <w:szCs w:val="22"/>
+        </w:rPr>
+      </w:pPr>
+      <w:r>
+        <w:rPr>
+          <w:sz w:val="22"/>
+          <w:szCs w:val="22"/>
+        </w:rPr>
+        <w:t>Coordinate monthly food pickups from local grocery stores and deliver them to those in need</w:t>
       </w:r>
     </w:p>
     <w:p>
@@ -1736,16 +1641,173 @@
         <w:adjustRightInd w:val="0"/>
         <w:contextualSpacing/>
         <w:rPr>
-          <w:sz w:val="22"/>
-          <w:szCs w:val="22"/>
-        </w:rPr>
-      </w:pPr>
-      <w:r>
-        <w:rPr>
-          <w:sz w:val="22"/>
-          <w:szCs w:val="22"/>
-        </w:rPr>
-        <w:t>Assisted in efforts to recruit, train, and inform over 200 volunteers</w:t>
+          <w:b/>
+          <w:sz w:val="22"/>
+          <w:szCs w:val="22"/>
+        </w:rPr>
+      </w:pPr>
+      <w:r>
+        <w:rPr>
+          <w:sz w:val="22"/>
+          <w:szCs w:val="22"/>
+        </w:rPr>
+        <w:t>Fundraise, starting at $0 and leading to more than $4500 using crowdfunding and partnerships with local brands</w:t>
+      </w:r>
+    </w:p>
+    <w:p>
+      <w:pPr>
+        <w:autoSpaceDE w:val="0"/>
+        <w:autoSpaceDN w:val="0"/>
+        <w:adjustRightInd w:val="0"/>
+        <w:contextualSpacing/>
+        <w:rPr>
+          <w:b/>
+          <w:sz w:val="22"/>
+          <w:szCs w:val="22"/>
+        </w:rPr>
+      </w:pPr>
+    </w:p>
+    <w:p>
+      <w:pPr>
+        <w:autoSpaceDE w:val="0"/>
+        <w:autoSpaceDN w:val="0"/>
+        <w:adjustRightInd w:val="0"/>
+        <w:contextualSpacing/>
+        <w:rPr>
+          <w:sz w:val="22"/>
+          <w:szCs w:val="22"/>
+        </w:rPr>
+      </w:pPr>
+      <w:r>
+        <w:rPr>
+          <w:b/>
+          <w:sz w:val="22"/>
+          <w:szCs w:val="22"/>
+        </w:rPr>
+        <w:t xml:space="preserve">Central Texas Model United Nations </w:t>
+      </w:r>
+      <w:r>
+        <w:rPr>
+          <w:sz w:val="22"/>
+          <w:szCs w:val="22"/>
+        </w:rPr>
+        <w:t>-</w:t>
+      </w:r>
+      <w:r>
+        <w:rPr>
+          <w:sz w:val="22"/>
+          <w:szCs w:val="22"/>
+        </w:rPr>
+        <w:t xml:space="preserve"> </w:t>
+      </w:r>
+      <w:r>
+        <w:rPr>
+          <w:i/>
+          <w:sz w:val="22"/>
+          <w:szCs w:val="22"/>
+        </w:rPr>
+        <w:t xml:space="preserve">Chief of Finance    </w:t>
+      </w:r>
+      <w:r>
+        <w:rPr>
+          <w:i/>
+          <w:sz w:val="22"/>
+          <w:szCs w:val="22"/>
+        </w:rPr>
+        <w:tab/>
+      </w:r>
+      <w:r>
+        <w:rPr>
+          <w:i/>
+          <w:sz w:val="22"/>
+          <w:szCs w:val="22"/>
+        </w:rPr>
+        <w:tab/>
+      </w:r>
+      <w:r>
+        <w:rPr>
+          <w:i/>
+          <w:sz w:val="22"/>
+          <w:szCs w:val="22"/>
+        </w:rPr>
+        <w:tab/>
+      </w:r>
+      <w:r>
+        <w:rPr>
+          <w:i/>
+          <w:sz w:val="22"/>
+          <w:szCs w:val="22"/>
+        </w:rPr>
+        <w:tab/>
+        <w:t xml:space="preserve">     </w:t>
+      </w:r>
+      <w:r>
+        <w:rPr>
+          <w:sz w:val="22"/>
+          <w:szCs w:val="22"/>
+        </w:rPr>
+        <w:t xml:space="preserve">     </w:t>
+      </w:r>
+      <w:r>
+        <w:rPr>
+          <w:sz w:val="22"/>
+          <w:szCs w:val="22"/>
+        </w:rPr>
+        <w:t xml:space="preserve"> </w:t>
+      </w:r>
+      <w:r>
+        <w:rPr>
+          <w:sz w:val="22"/>
+          <w:szCs w:val="22"/>
+        </w:rPr>
+        <w:t>December 2020 - Present</w:t>
+      </w:r>
+    </w:p>
+    <w:p>
+      <w:pPr>
+        <w:numPr>
+          <w:ilvl w:val="0"/>
+          <w:numId w:val="1"/>
+        </w:numPr>
+        <w:rPr>
+          <w:sz w:val="22"/>
+          <w:szCs w:val="22"/>
+        </w:rPr>
+      </w:pPr>
+      <w:r>
+        <w:rPr>
+          <w:sz w:val="22"/>
+          <w:szCs w:val="22"/>
+        </w:rPr>
+        <w:t xml:space="preserve">Managed the </w:t>
+      </w:r>
+      <w:r>
+        <w:rPr>
+          <w:sz w:val="22"/>
+          <w:szCs w:val="22"/>
+        </w:rPr>
+        <w:t xml:space="preserve">$80,000 </w:t>
+      </w:r>
+      <w:r>
+        <w:rPr>
+          <w:sz w:val="22"/>
+          <w:szCs w:val="22"/>
+        </w:rPr>
+        <w:t>financial accounts of a 501C</w:t>
+      </w:r>
+      <w:r>
+        <w:rPr>
+          <w:sz w:val="22"/>
+          <w:szCs w:val="22"/>
+        </w:rPr>
+        <w:t>3</w:t>
+      </w:r>
+      <w:r>
+        <w:rPr>
+          <w:sz w:val="22"/>
+          <w:szCs w:val="22"/>
+        </w:rPr>
+        <w:t xml:space="preserve"> nonprofit</w:t>
       </w:r>
     </w:p>
     <w:p>
@@ -1768,160 +1830,7 @@
           <w:sz w:val="22"/>
           <w:szCs w:val="22"/>
         </w:rPr>
-        <w:t>Ordered supplies for conferences with over 1,000 attending high schoolers</w:t>
-      </w:r>
-    </w:p>
-    <w:p>
-      <w:pPr>
-        <w:autoSpaceDE w:val="0"/>
-        <w:autoSpaceDN w:val="0"/>
-        <w:adjustRightInd w:val="0"/>
-        <w:ind w:left="360"/>
-        <w:contextualSpacing/>
-        <w:rPr>
-          <w:sz w:val="22"/>
-          <w:szCs w:val="22"/>
-        </w:rPr>
-      </w:pPr>
-    </w:p>
-    <w:p>
-      <w:pPr>
-        <w:autoSpaceDE w:val="0"/>
-        <w:autoSpaceDN w:val="0"/>
-        <w:adjustRightInd w:val="0"/>
-        <w:contextualSpacing/>
-        <w:rPr>
-          <w:sz w:val="22"/>
-          <w:szCs w:val="22"/>
-        </w:rPr>
-      </w:pPr>
-      <w:r>
-        <w:rPr>
-          <w:b/>
-          <w:sz w:val="22"/>
-          <w:szCs w:val="22"/>
-        </w:rPr>
-        <w:t xml:space="preserve">Best Buddies </w:t>
-      </w:r>
-      <w:r>
-        <w:rPr>
-          <w:sz w:val="22"/>
-          <w:szCs w:val="22"/>
-        </w:rPr>
-        <w:t>-</w:t>
-      </w:r>
-      <w:r>
-        <w:rPr>
-          <w:sz w:val="22"/>
-          <w:szCs w:val="22"/>
-        </w:rPr>
-        <w:t xml:space="preserve"> </w:t>
-      </w:r>
-      <w:r>
-        <w:rPr>
-          <w:i/>
-          <w:sz w:val="22"/>
-          <w:szCs w:val="22"/>
-        </w:rPr>
-        <w:t>Peer Buddy</w:t>
-      </w:r>
-      <w:r>
-        <w:rPr>
-          <w:i/>
-          <w:sz w:val="22"/>
-          <w:szCs w:val="22"/>
-        </w:rPr>
-        <w:t>, Treasurer</w:t>
-      </w:r>
-      <w:r>
-        <w:rPr>
-          <w:i/>
-          <w:sz w:val="22"/>
-          <w:szCs w:val="22"/>
-        </w:rPr>
-        <w:tab/>
-      </w:r>
-      <w:r>
-        <w:rPr>
-          <w:i/>
-          <w:sz w:val="22"/>
-          <w:szCs w:val="22"/>
-        </w:rPr>
-        <w:tab/>
-      </w:r>
-      <w:r>
-        <w:rPr>
-          <w:i/>
-          <w:sz w:val="22"/>
-          <w:szCs w:val="22"/>
-        </w:rPr>
-        <w:tab/>
-      </w:r>
-      <w:r>
-        <w:rPr>
-          <w:i/>
-          <w:sz w:val="22"/>
-          <w:szCs w:val="22"/>
-        </w:rPr>
-        <w:tab/>
-      </w:r>
-      <w:r>
-        <w:rPr>
-          <w:i/>
-          <w:sz w:val="22"/>
-          <w:szCs w:val="22"/>
-        </w:rPr>
-        <w:tab/>
-        <w:t xml:space="preserve">             </w:t>
-      </w:r>
-      <w:r>
-        <w:rPr>
-          <w:sz w:val="22"/>
-          <w:szCs w:val="22"/>
-        </w:rPr>
-        <w:t xml:space="preserve">                            </w:t>
-      </w:r>
-      <w:r>
-        <w:rPr>
-          <w:sz w:val="22"/>
-          <w:szCs w:val="22"/>
-        </w:rPr>
-        <w:t xml:space="preserve"> </w:t>
-      </w:r>
-      <w:r>
-        <w:rPr>
-          <w:sz w:val="22"/>
-          <w:szCs w:val="22"/>
-        </w:rPr>
-        <w:t xml:space="preserve"> </w:t>
-      </w:r>
-      <w:r>
-        <w:rPr>
-          <w:sz w:val="22"/>
-          <w:szCs w:val="22"/>
-        </w:rPr>
-        <w:t xml:space="preserve">     Fall</w:t>
-      </w:r>
-      <w:r>
-        <w:rPr>
-          <w:sz w:val="22"/>
-          <w:szCs w:val="22"/>
-        </w:rPr>
-        <w:t xml:space="preserve"> 201</w:t>
-      </w:r>
-      <w:r>
-        <w:rPr>
-          <w:sz w:val="22"/>
-          <w:szCs w:val="22"/>
-        </w:rPr>
-        <w:t>9</w:t>
-      </w:r>
-      <w:r>
-        <w:rPr>
-          <w:sz w:val="22"/>
-          <w:szCs w:val="22"/>
-        </w:rPr>
-        <w:t xml:space="preserve"> - Present</w:t>
+        <w:t>Assisted in efforts to recruit, train, and inform over 200 volunteers</w:t>
       </w:r>
     </w:p>
     <w:p>
@@ -1944,21 +1853,160 @@
           <w:sz w:val="22"/>
           <w:szCs w:val="22"/>
         </w:rPr>
-        <w:t>Communicate with assigned</w:t>
-      </w:r>
-      <w:r>
-        <w:rPr>
-          <w:sz w:val="22"/>
-          <w:szCs w:val="22"/>
-        </w:rPr>
-        <w:t xml:space="preserve"> individual with </w:t>
-      </w:r>
-      <w:r>
-        <w:rPr>
-          <w:sz w:val="22"/>
-          <w:szCs w:val="22"/>
-        </w:rPr>
-        <w:t>a developmental disability weekly to facilitate his wellbeing</w:t>
+        <w:t>Ordered supplies for conferences with over 1,000 attending high schoolers</w:t>
+      </w:r>
+    </w:p>
+    <w:p>
+      <w:pPr>
+        <w:autoSpaceDE w:val="0"/>
+        <w:autoSpaceDN w:val="0"/>
+        <w:adjustRightInd w:val="0"/>
+        <w:ind w:left="360"/>
+        <w:contextualSpacing/>
+        <w:rPr>
+          <w:sz w:val="22"/>
+          <w:szCs w:val="22"/>
+        </w:rPr>
+      </w:pPr>
+    </w:p>
+    <w:p>
+      <w:pPr>
+        <w:autoSpaceDE w:val="0"/>
+        <w:autoSpaceDN w:val="0"/>
+        <w:adjustRightInd w:val="0"/>
+        <w:contextualSpacing/>
+        <w:rPr>
+          <w:sz w:val="22"/>
+          <w:szCs w:val="22"/>
+        </w:rPr>
+      </w:pPr>
+      <w:r>
+        <w:rPr>
+          <w:b/>
+          <w:sz w:val="22"/>
+          <w:szCs w:val="22"/>
+        </w:rPr>
+        <w:t xml:space="preserve">Best Buddies </w:t>
+      </w:r>
+      <w:r>
+        <w:rPr>
+          <w:sz w:val="22"/>
+          <w:szCs w:val="22"/>
+        </w:rPr>
+        <w:t>-</w:t>
+      </w:r>
+      <w:r>
+        <w:rPr>
+          <w:sz w:val="22"/>
+          <w:szCs w:val="22"/>
+        </w:rPr>
+        <w:t xml:space="preserve"> </w:t>
+      </w:r>
+      <w:r>
+        <w:rPr>
+          <w:i/>
+          <w:sz w:val="22"/>
+          <w:szCs w:val="22"/>
+        </w:rPr>
+        <w:t>Peer Buddy</w:t>
+      </w:r>
+      <w:r>
+        <w:rPr>
+          <w:i/>
+          <w:sz w:val="22"/>
+          <w:szCs w:val="22"/>
+        </w:rPr>
+        <w:t>, Treasurer</w:t>
+      </w:r>
+      <w:r>
+        <w:rPr>
+          <w:i/>
+          <w:sz w:val="22"/>
+          <w:szCs w:val="22"/>
+        </w:rPr>
+        <w:tab/>
+      </w:r>
+      <w:r>
+        <w:rPr>
+          <w:i/>
+          <w:sz w:val="22"/>
+          <w:szCs w:val="22"/>
+        </w:rPr>
+        <w:tab/>
+      </w:r>
+      <w:r>
+        <w:rPr>
+          <w:i/>
+          <w:sz w:val="22"/>
+          <w:szCs w:val="22"/>
+        </w:rPr>
+        <w:tab/>
+      </w:r>
+      <w:r>
+        <w:rPr>
+          <w:i/>
+          <w:sz w:val="22"/>
+          <w:szCs w:val="22"/>
+        </w:rPr>
+        <w:tab/>
+      </w:r>
+      <w:r>
+        <w:rPr>
+          <w:i/>
+          <w:sz w:val="22"/>
+          <w:szCs w:val="22"/>
+        </w:rPr>
+        <w:tab/>
+        <w:t xml:space="preserve">             </w:t>
+      </w:r>
+      <w:r>
+        <w:rPr>
+          <w:sz w:val="22"/>
+          <w:szCs w:val="22"/>
+        </w:rPr>
+        <w:t xml:space="preserve">                            </w:t>
+      </w:r>
+      <w:r>
+        <w:rPr>
+          <w:sz w:val="22"/>
+          <w:szCs w:val="22"/>
+        </w:rPr>
+        <w:t xml:space="preserve"> </w:t>
+      </w:r>
+      <w:r>
+        <w:rPr>
+          <w:sz w:val="22"/>
+          <w:szCs w:val="22"/>
+        </w:rPr>
+        <w:t xml:space="preserve"> </w:t>
+      </w:r>
+      <w:r>
+        <w:rPr>
+          <w:sz w:val="22"/>
+          <w:szCs w:val="22"/>
+        </w:rPr>
+        <w:t xml:space="preserve">     Fall</w:t>
+      </w:r>
+      <w:r>
+        <w:rPr>
+          <w:sz w:val="22"/>
+          <w:szCs w:val="22"/>
+        </w:rPr>
+        <w:t xml:space="preserve"> 201</w:t>
+      </w:r>
+      <w:r>
+        <w:rPr>
+          <w:sz w:val="22"/>
+          <w:szCs w:val="22"/>
+        </w:rPr>
+        <w:t>9</w:t>
+      </w:r>
+      <w:r>
+        <w:rPr>
+          <w:sz w:val="22"/>
+          <w:szCs w:val="22"/>
+        </w:rPr>
+        <w:t xml:space="preserve"> - Present</w:t>
       </w:r>
     </w:p>
     <w:p>
@@ -1981,7 +2029,21 @@
           <w:sz w:val="22"/>
           <w:szCs w:val="22"/>
         </w:rPr>
-        <w:t>Answer calls, attend private meetings and was otherwise available as a friend to this individual</w:t>
+        <w:t>Communicate with assigned</w:t>
+      </w:r>
+      <w:r>
+        <w:rPr>
+          <w:sz w:val="22"/>
+          <w:szCs w:val="22"/>
+        </w:rPr>
+        <w:t xml:space="preserve"> individual with </w:t>
+      </w:r>
+      <w:r>
+        <w:rPr>
+          <w:sz w:val="22"/>
+          <w:szCs w:val="22"/>
+        </w:rPr>
+        <w:t>a developmental disability weekly to facilitate his wellbeing</w:t>
       </w:r>
     </w:p>
     <w:p>
@@ -2004,14 +2066,7 @@
           <w:sz w:val="22"/>
           <w:szCs w:val="22"/>
         </w:rPr>
-        <w:t>Direct</w:t>
-      </w:r>
-      <w:r>
-        <w:rPr>
-          <w:sz w:val="22"/>
-          <w:szCs w:val="22"/>
-        </w:rPr>
-        <w:t xml:space="preserve"> trainings and assist with the campaign “Spread the word to end the word”</w:t>
+        <w:t>Answer calls, attend private meetings and was otherwise available as a friend to this individual</w:t>
       </w:r>
     </w:p>
     <w:p>
@@ -2034,6 +2089,36 @@
           <w:sz w:val="22"/>
           <w:szCs w:val="22"/>
         </w:rPr>
+        <w:t>Direct</w:t>
+      </w:r>
+      <w:r>
+        <w:rPr>
+          <w:sz w:val="22"/>
+          <w:szCs w:val="22"/>
+        </w:rPr>
+        <w:t xml:space="preserve"> trainings and assist with the campaign “Spread the word to end the word”</w:t>
+      </w:r>
+    </w:p>
+    <w:p>
+      <w:pPr>
+        <w:numPr>
+          <w:ilvl w:val="0"/>
+          <w:numId w:val="1"/>
+        </w:numPr>
+        <w:autoSpaceDE w:val="0"/>
+        <w:autoSpaceDN w:val="0"/>
+        <w:adjustRightInd w:val="0"/>
+        <w:contextualSpacing/>
+        <w:rPr>
+          <w:sz w:val="22"/>
+          <w:szCs w:val="22"/>
+        </w:rPr>
+      </w:pPr>
+      <w:r>
+        <w:rPr>
+          <w:sz w:val="22"/>
+          <w:szCs w:val="22"/>
+        </w:rPr>
         <w:t>Manage a $7000+ account and fundraise through local initiatives</w:t>
       </w:r>
     </w:p>
@@ -2345,261 +2430,335 @@
         </w:rPr>
         <w:tab/>
       </w:r>
-      <w:proofErr w:type="gramStart"/>
-      <w:r>
-        <w:rPr>
-          <w:sz w:val="22"/>
-          <w:szCs w:val="22"/>
-        </w:rPr>
-        <w:tab/>
-        <w:t xml:space="preserve">  Spring</w:t>
-      </w:r>
-      <w:proofErr w:type="gramEnd"/>
-      <w:r>
-        <w:rPr>
-          <w:sz w:val="22"/>
-          <w:szCs w:val="22"/>
-        </w:rPr>
-        <w:t xml:space="preserve"> 2020, Fall 2021</w:t>
+      <w:r>
+        <w:rPr>
+          <w:sz w:val="22"/>
+          <w:szCs w:val="22"/>
+        </w:rPr>
+        <w:tab/>
+        <w:t xml:space="preserve">  Spring 2020, Fall 2021</w:t>
       </w:r>
     </w:p>
     <w:p>
       <w:pPr>
-        <w:rPr>
-          <w:b/>
-          <w:sz w:val="22"/>
-          <w:szCs w:val="22"/>
-          <w:u w:val="single"/>
-        </w:rPr>
-      </w:pPr>
+        <w:pStyle w:val="Default"/>
+        <w:numPr>
+          <w:ilvl w:val="0"/>
+          <w:numId w:val="2"/>
+        </w:numPr>
+        <w:contextualSpacing/>
+        <w:rPr>
+          <w:sz w:val="22"/>
+          <w:szCs w:val="22"/>
+        </w:rPr>
+      </w:pPr>
+      <w:r>
+        <w:rPr>
+          <w:sz w:val="22"/>
+          <w:szCs w:val="22"/>
+        </w:rPr>
+        <w:t>March Economic Madness</w:t>
+      </w:r>
+      <w:r>
+        <w:rPr>
+          <w:sz w:val="22"/>
+          <w:szCs w:val="22"/>
+        </w:rPr>
+        <w:t xml:space="preserve"> Case Competition</w:t>
+      </w:r>
+      <w:r>
+        <w:rPr>
+          <w:sz w:val="22"/>
+          <w:szCs w:val="22"/>
+        </w:rPr>
+        <w:t xml:space="preserve"> Finalist</w:t>
+      </w:r>
+      <w:r>
+        <w:rPr>
+          <w:sz w:val="22"/>
+          <w:szCs w:val="22"/>
+        </w:rPr>
+        <w:tab/>
+      </w:r>
+      <w:r>
+        <w:rPr>
+          <w:sz w:val="22"/>
+          <w:szCs w:val="22"/>
+        </w:rPr>
+        <w:tab/>
+      </w:r>
+      <w:r>
+        <w:rPr>
+          <w:sz w:val="22"/>
+          <w:szCs w:val="22"/>
+        </w:rPr>
+        <w:tab/>
+      </w:r>
+      <w:r>
+        <w:rPr>
+          <w:sz w:val="22"/>
+          <w:szCs w:val="22"/>
+        </w:rPr>
+        <w:tab/>
+      </w:r>
+      <w:r>
+        <w:rPr>
+          <w:sz w:val="22"/>
+          <w:szCs w:val="22"/>
+        </w:rPr>
+        <w:tab/>
+      </w:r>
+      <w:r>
+        <w:rPr>
+          <w:sz w:val="22"/>
+          <w:szCs w:val="22"/>
+        </w:rPr>
+        <w:tab/>
+      </w:r>
+      <w:r>
+        <w:rPr>
+          <w:sz w:val="22"/>
+          <w:szCs w:val="22"/>
+        </w:rPr>
+        <w:tab/>
+        <w:t xml:space="preserve">  </w:t>
+      </w:r>
+      <w:r>
+        <w:rPr>
+          <w:sz w:val="22"/>
+          <w:szCs w:val="22"/>
+        </w:rPr>
+        <w:t xml:space="preserve">    Spring 2022</w:t>
+      </w:r>
     </w:p>
     <w:p>
       <w:pPr>
         <w:rPr>
-          <w:sz w:val="22"/>
-          <w:szCs w:val="22"/>
-          <w:u w:val="single"/>
-        </w:rPr>
-      </w:pPr>
-      <w:r>
-        <w:rPr>
           <w:b/>
           <w:sz w:val="22"/>
           <w:szCs w:val="22"/>
           <w:u w:val="single"/>
         </w:rPr>
-        <w:t>ADDITIONAL INFORMATION</w:t>
-      </w:r>
-      <w:r>
-        <w:rPr>
-          <w:sz w:val="22"/>
-          <w:szCs w:val="22"/>
-          <w:u w:val="single"/>
-        </w:rPr>
-        <w:tab/>
-      </w:r>
-      <w:r>
-        <w:rPr>
-          <w:sz w:val="22"/>
-          <w:szCs w:val="22"/>
-          <w:u w:val="single"/>
-        </w:rPr>
-        <w:tab/>
-      </w:r>
-      <w:r>
-        <w:rPr>
-          <w:sz w:val="22"/>
-          <w:szCs w:val="22"/>
-          <w:u w:val="single"/>
-        </w:rPr>
-        <w:tab/>
-      </w:r>
-      <w:r>
-        <w:rPr>
-          <w:sz w:val="22"/>
-          <w:szCs w:val="22"/>
-          <w:u w:val="single"/>
-        </w:rPr>
-        <w:tab/>
-      </w:r>
-      <w:r>
-        <w:rPr>
-          <w:sz w:val="22"/>
-          <w:szCs w:val="22"/>
-          <w:u w:val="single"/>
-        </w:rPr>
-        <w:tab/>
-      </w:r>
-      <w:r>
-        <w:rPr>
-          <w:sz w:val="22"/>
-          <w:szCs w:val="22"/>
-          <w:u w:val="single"/>
-        </w:rPr>
-        <w:tab/>
-      </w:r>
-      <w:r>
-        <w:rPr>
-          <w:sz w:val="22"/>
-          <w:szCs w:val="22"/>
-          <w:u w:val="single"/>
-        </w:rPr>
-        <w:tab/>
-      </w:r>
-      <w:r>
-        <w:rPr>
-          <w:sz w:val="22"/>
-          <w:szCs w:val="22"/>
-          <w:u w:val="single"/>
-        </w:rPr>
-        <w:tab/>
-      </w:r>
-      <w:r>
-        <w:rPr>
-          <w:sz w:val="22"/>
-          <w:szCs w:val="22"/>
-          <w:u w:val="single"/>
-        </w:rPr>
-        <w:tab/>
-      </w:r>
-      <w:r>
-        <w:rPr>
-          <w:sz w:val="22"/>
-          <w:szCs w:val="22"/>
-          <w:u w:val="single"/>
-        </w:rPr>
-        <w:tab/>
-      </w:r>
-      <w:r>
-        <w:rPr>
-          <w:sz w:val="22"/>
-          <w:szCs w:val="22"/>
-          <w:u w:val="single"/>
-        </w:rPr>
-        <w:tab/>
-      </w:r>
+      </w:pPr>
     </w:p>
     <w:p>
       <w:pPr>
-        <w:ind w:left="-720" w:firstLine="720"/>
+        <w:rPr>
+          <w:sz w:val="22"/>
+          <w:szCs w:val="22"/>
+          <w:u w:val="single"/>
+        </w:rPr>
+      </w:pPr>
+      <w:r>
         <w:rPr>
           <w:b/>
           <w:sz w:val="22"/>
           <w:szCs w:val="22"/>
-        </w:rPr>
-      </w:pPr>
-      <w:r>
-        <w:rPr>
-          <w:b/>
-          <w:sz w:val="22"/>
-          <w:szCs w:val="22"/>
-        </w:rPr>
-        <w:t>Computer Skills:</w:t>
-      </w:r>
-      <w:r>
-        <w:rPr>
-          <w:sz w:val="22"/>
-          <w:szCs w:val="22"/>
-        </w:rPr>
-        <w:t xml:space="preserve"> SQL, Excel, Photoshop, HTML/CSS, Python, </w:t>
-      </w:r>
-      <w:proofErr w:type="spellStart"/>
-      <w:r>
-        <w:rPr>
-          <w:sz w:val="22"/>
-          <w:szCs w:val="22"/>
-        </w:rPr>
-        <w:t>Powerw</w:t>
-      </w:r>
-      <w:proofErr w:type="spellEnd"/>
-      <w:r>
-        <w:rPr>
-          <w:sz w:val="22"/>
-          <w:szCs w:val="22"/>
-        </w:rPr>
-        <w:t>\point</w:t>
+          <w:u w:val="single"/>
+        </w:rPr>
+        <w:t>ADDITIONAL INFORMATION</w:t>
+      </w:r>
+      <w:r>
+        <w:rPr>
+          <w:sz w:val="22"/>
+          <w:szCs w:val="22"/>
+          <w:u w:val="single"/>
+        </w:rPr>
+        <w:tab/>
+      </w:r>
+      <w:r>
+        <w:rPr>
+          <w:sz w:val="22"/>
+          <w:szCs w:val="22"/>
+          <w:u w:val="single"/>
+        </w:rPr>
+        <w:tab/>
+      </w:r>
+      <w:r>
+        <w:rPr>
+          <w:sz w:val="22"/>
+          <w:szCs w:val="22"/>
+          <w:u w:val="single"/>
+        </w:rPr>
+        <w:tab/>
+      </w:r>
+      <w:r>
+        <w:rPr>
+          <w:sz w:val="22"/>
+          <w:szCs w:val="22"/>
+          <w:u w:val="single"/>
+        </w:rPr>
+        <w:tab/>
+      </w:r>
+      <w:r>
+        <w:rPr>
+          <w:sz w:val="22"/>
+          <w:szCs w:val="22"/>
+          <w:u w:val="single"/>
+        </w:rPr>
+        <w:tab/>
+      </w:r>
+      <w:r>
+        <w:rPr>
+          <w:sz w:val="22"/>
+          <w:szCs w:val="22"/>
+          <w:u w:val="single"/>
+        </w:rPr>
+        <w:tab/>
+      </w:r>
+      <w:r>
+        <w:rPr>
+          <w:sz w:val="22"/>
+          <w:szCs w:val="22"/>
+          <w:u w:val="single"/>
+        </w:rPr>
+        <w:tab/>
+      </w:r>
+      <w:r>
+        <w:rPr>
+          <w:sz w:val="22"/>
+          <w:szCs w:val="22"/>
+          <w:u w:val="single"/>
+        </w:rPr>
+        <w:tab/>
+      </w:r>
+      <w:r>
+        <w:rPr>
+          <w:sz w:val="22"/>
+          <w:szCs w:val="22"/>
+          <w:u w:val="single"/>
+        </w:rPr>
+        <w:tab/>
+      </w:r>
+      <w:r>
+        <w:rPr>
+          <w:sz w:val="22"/>
+          <w:szCs w:val="22"/>
+          <w:u w:val="single"/>
+        </w:rPr>
+        <w:tab/>
+      </w:r>
+      <w:r>
+        <w:rPr>
+          <w:sz w:val="22"/>
+          <w:szCs w:val="22"/>
+          <w:u w:val="single"/>
+        </w:rPr>
+        <w:tab/>
       </w:r>
     </w:p>
     <w:p>
       <w:pPr>
-        <w:pStyle w:val="Default"/>
-        <w:rPr>
-          <w:rFonts w:eastAsiaTheme="minorHAnsi"/>
-          <w:sz w:val="22"/>
-          <w:szCs w:val="22"/>
-        </w:rPr>
-      </w:pPr>
-      <w:r>
+        <w:ind w:left="-720" w:firstLine="720"/>
         <w:rPr>
           <w:b/>
           <w:sz w:val="22"/>
           <w:szCs w:val="22"/>
         </w:rPr>
-        <w:t>Languages</w:t>
-      </w:r>
+      </w:pPr>
       <w:r>
         <w:rPr>
           <w:b/>
           <w:sz w:val="22"/>
           <w:szCs w:val="22"/>
         </w:rPr>
-        <w:t xml:space="preserve">: </w:t>
-      </w:r>
-      <w:r>
-        <w:rPr>
-          <w:bCs/>
-          <w:sz w:val="22"/>
-          <w:szCs w:val="22"/>
-        </w:rPr>
-        <w:t>Fluent: English | Beginner: Spanish</w:t>
-      </w:r>
-      <w:r>
-        <w:rPr>
-          <w:sz w:val="22"/>
-          <w:szCs w:val="22"/>
-        </w:rPr>
-        <w:t xml:space="preserve"> </w:t>
+        <w:t>Computer Skills:</w:t>
+      </w:r>
+      <w:r>
+        <w:rPr>
+          <w:sz w:val="22"/>
+          <w:szCs w:val="22"/>
+        </w:rPr>
+        <w:t xml:space="preserve"> SQL, Excel, Photoshop, HTML/CSS, Python, </w:t>
+      </w:r>
+      <w:r>
+        <w:rPr>
+          <w:sz w:val="22"/>
+          <w:szCs w:val="22"/>
+        </w:rPr>
+        <w:t>PowerPoint</w:t>
       </w:r>
     </w:p>
     <w:p>
       <w:pPr>
-        <w:ind w:left="-720" w:firstLine="720"/>
+        <w:pStyle w:val="Default"/>
+        <w:rPr>
+          <w:rFonts w:eastAsiaTheme="minorHAnsi"/>
+          <w:sz w:val="22"/>
+          <w:szCs w:val="22"/>
+        </w:rPr>
+      </w:pPr>
+      <w:r>
         <w:rPr>
           <w:b/>
           <w:sz w:val="22"/>
           <w:szCs w:val="22"/>
         </w:rPr>
-      </w:pPr>
+        <w:t>Languages</w:t>
+      </w:r>
       <w:r>
         <w:rPr>
           <w:b/>
           <w:sz w:val="22"/>
           <w:szCs w:val="22"/>
         </w:rPr>
-        <w:t xml:space="preserve">Interests: </w:t>
-      </w:r>
-      <w:r>
-        <w:rPr>
-          <w:sz w:val="22"/>
-          <w:szCs w:val="22"/>
-        </w:rPr>
-        <w:t>Jeopardy, Fantasy Football, Basketball</w:t>
+        <w:t xml:space="preserve">: </w:t>
+      </w:r>
+      <w:r>
+        <w:rPr>
+          <w:bCs/>
+          <w:sz w:val="22"/>
+          <w:szCs w:val="22"/>
+        </w:rPr>
+        <w:t>Fluent: English | Beginner: Spanish</w:t>
+      </w:r>
+      <w:r>
+        <w:rPr>
+          <w:sz w:val="22"/>
+          <w:szCs w:val="22"/>
+        </w:rPr>
+        <w:t xml:space="preserve"> </w:t>
       </w:r>
     </w:p>
     <w:p>
       <w:pPr>
         <w:ind w:left="-720" w:firstLine="720"/>
         <w:rPr>
-          <w:sz w:val="22"/>
-          <w:szCs w:val="22"/>
-        </w:rPr>
-      </w:pPr>
-      <w:r>
-        <w:rPr>
           <w:b/>
           <w:sz w:val="22"/>
           <w:szCs w:val="22"/>
         </w:rPr>
+      </w:pPr>
+      <w:r>
+        <w:rPr>
+          <w:b/>
+          <w:sz w:val="22"/>
+          <w:szCs w:val="22"/>
+        </w:rPr>
+        <w:t xml:space="preserve">Interests: </w:t>
+      </w:r>
+      <w:r>
+        <w:rPr>
+          <w:sz w:val="22"/>
+          <w:szCs w:val="22"/>
+        </w:rPr>
+        <w:t>Jeopardy, Fantasy Football, Basketball</w:t>
+      </w:r>
+    </w:p>
+    <w:p>
+      <w:pPr>
+        <w:ind w:left="-720" w:firstLine="720"/>
+        <w:rPr>
+          <w:sz w:val="22"/>
+          <w:szCs w:val="22"/>
+        </w:rPr>
+      </w:pPr>
+      <w:r>
+        <w:rPr>
+          <w:b/>
+          <w:sz w:val="22"/>
+          <w:szCs w:val="22"/>
+        </w:rPr>
         <w:t>Work Eligibility:</w:t>
       </w:r>
       <w:r>
@@ -2609,16 +2768,7 @@
         </w:rPr>
         <w:t xml:space="preserve"> Eligible to work in the U.S. with no restrictions</w:t>
       </w:r>
-      <w:r>
-        <w:rPr>
-          <w:b/>
-          <w:sz w:val="22"/>
-          <w:szCs w:val="22"/>
-        </w:rPr>
-        <w:t xml:space="preserve">   </w:t>
-      </w:r>
     </w:p>
-    <w:p/>
     <w:sectPr>
       <w:pgSz w:w="12240" w:h="15840"/>
       <w:pgMar w:top="720" w:right="720" w:bottom="720" w:left="720" w:header="720" w:footer="720" w:gutter="0"/>
@@ -5114,6 +5264,14 @@
 </file>
 
 <file path=customXml/item1.xml><?xml version="1.0" encoding="utf-8"?>
+<p:properties xmlns:p="http://schemas.microsoft.com/office/2006/metadata/properties" xmlns:xsi="http://www.w3.org/2001/XMLSchema-instance">
+  <documentManagement>
+    <Attendance_x0020_Sheets xmlns="6137292c-a8a0-4c25-a004-adaaaf92099d">Resume Template</Attendance_x0020_Sheets>
+  </documentManagement>
+</p:properties>
+</file>
+
+<file path=customXml/item2.xml><?xml version="1.0" encoding="utf-8"?>
 <ct:contentTypeSchema xmlns:ct="http://schemas.microsoft.com/office/2006/metadata/contentType" xmlns:ma="http://schemas.microsoft.com/office/2006/metadata/properties/metaAttributes" ct:_="" ma:_="" ma:contentTypeName="Document" ma:contentTypeID="0x0101002C293761A0A8254CA004ADAAAF92099D" ma:contentTypeVersion="1" ma:contentTypeDescription="Create a new document." ma:contentTypeScope="" ma:versionID="302f49d7e89cb790dd76001df4a04d69">
   <xsd:schema xmlns:xsd="http://www.w3.org/2001/XMLSchema" xmlns:xs="http://www.w3.org/2001/XMLSchema" xmlns:p="http://schemas.microsoft.com/office/2006/metadata/properties" xmlns:ns2="6137292c-a8a0-4c25-a004-adaaaf92099d" targetNamespace="http://schemas.microsoft.com/office/2006/metadata/properties" ma:root="true" ma:fieldsID="d35100f22b8ccc25db333d146e61b9cd" ns2:_="">
     <xsd:import namespace="6137292c-a8a0-4c25-a004-adaaaf92099d"/>
@@ -5245,19 +5403,7 @@
 </ct:contentTypeSchema>
 </file>
 
-<file path=customXml/item2.xml><?xml version="1.0" encoding="utf-8"?>
-<p:properties xmlns:p="http://schemas.microsoft.com/office/2006/metadata/properties" xmlns:xsi="http://www.w3.org/2001/XMLSchema-instance">
-  <documentManagement>
-    <Attendance_x0020_Sheets xmlns="6137292c-a8a0-4c25-a004-adaaaf92099d">Resume Template</Attendance_x0020_Sheets>
-  </documentManagement>
-</p:properties>
-</file>
-
 <file path=customXml/item3.xml><?xml version="1.0" encoding="utf-8"?>
-<b:Sources xmlns:b="http://schemas.openxmlformats.org/officeDocument/2006/bibliography" xmlns="http://schemas.openxmlformats.org/officeDocument/2006/bibliography" SelectedStyle="\APA.XSL" StyleName="APA"/>
-</file>
-
-<file path=customXml/item4.xml><?xml version="1.0" encoding="utf-8"?>
 <?mso-contentType ?>
 <FormTemplates xmlns="http://schemas.microsoft.com/sharepoint/v3/contenttype/forms">
   <Display>DocumentLibraryForm</Display>
@@ -5266,7 +5412,20 @@
 </FormTemplates>
 </file>
 
+<file path=customXml/item4.xml><?xml version="1.0" encoding="utf-8"?>
+<b:Sources xmlns:b="http://schemas.openxmlformats.org/officeDocument/2006/bibliography" xmlns="http://schemas.openxmlformats.org/officeDocument/2006/bibliography" SelectedStyle="\APA.XSL" StyleName="APA"/>
+</file>
+
 <file path=customXml/itemProps1.xml><?xml version="1.0" encoding="utf-8"?>
+<ds:datastoreItem xmlns:ds="http://schemas.openxmlformats.org/officeDocument/2006/customXml" ds:itemID="{2CBA3092-F869-4E91-BE97-33F29DAE301D}">
+  <ds:schemaRefs>
+    <ds:schemaRef ds:uri="http://schemas.microsoft.com/office/2006/metadata/properties"/>
+    <ds:schemaRef ds:uri="6137292c-a8a0-4c25-a004-adaaaf92099d"/>
+  </ds:schemaRefs>
+</ds:datastoreItem>
+</file>
+
+<file path=customXml/itemProps2.xml><?xml version="1.0" encoding="utf-8"?>
 <ds:datastoreItem xmlns:ds="http://schemas.openxmlformats.org/officeDocument/2006/customXml" ds:itemID="{17A47041-CC1D-4DF5-9109-0652C71CA6B5}">
   <ds:schemaRefs>
     <ds:schemaRef ds:uri="http://schemas.microsoft.com/office/2006/metadata/contentType"/>
@@ -5284,27 +5443,18 @@
 </ds:datastoreItem>
 </file>
 
-<file path=customXml/itemProps2.xml><?xml version="1.0" encoding="utf-8"?>
-<ds:datastoreItem xmlns:ds="http://schemas.openxmlformats.org/officeDocument/2006/customXml" ds:itemID="{2CBA3092-F869-4E91-BE97-33F29DAE301D}">
+<file path=customXml/itemProps3.xml><?xml version="1.0" encoding="utf-8"?>
+<ds:datastoreItem xmlns:ds="http://schemas.openxmlformats.org/officeDocument/2006/customXml" ds:itemID="{A1A83DD6-5505-4521-A7A9-16E439FA09A8}">
   <ds:schemaRefs>
-    <ds:schemaRef ds:uri="http://schemas.microsoft.com/office/2006/metadata/properties"/>
-    <ds:schemaRef ds:uri="6137292c-a8a0-4c25-a004-adaaaf92099d"/>
+    <ds:schemaRef ds:uri="http://schemas.microsoft.com/sharepoint/v3/contenttype/forms"/>
   </ds:schemaRefs>
 </ds:datastoreItem>
 </file>
 
-<file path=customXml/itemProps3.xml><?xml version="1.0" encoding="utf-8"?>
+<file path=customXml/itemProps4.xml><?xml version="1.0" encoding="utf-8"?>
 <ds:datastoreItem xmlns:ds="http://schemas.openxmlformats.org/officeDocument/2006/customXml" ds:itemID="{8AA72C63-DA82-9140-A87A-CDE27B947EB9}">
   <ds:schemaRefs>
     <ds:schemaRef ds:uri="http://schemas.openxmlformats.org/officeDocument/2006/bibliography"/>
   </ds:schemaRefs>
 </ds:datastoreItem>
-</file>
-
-<file path=customXml/itemProps4.xml><?xml version="1.0" encoding="utf-8"?>
-<ds:datastoreItem xmlns:ds="http://schemas.openxmlformats.org/officeDocument/2006/customXml" ds:itemID="{A1A83DD6-5505-4521-A7A9-16E439FA09A8}">
-  <ds:schemaRefs>
-    <ds:schemaRef ds:uri="http://schemas.microsoft.com/sharepoint/v3/contenttype/forms"/>
-  </ds:schemaRefs>
-</ds:datastoreItem>
 </file>
</xml_diff>